<commit_message>
made production log updates
</commit_message>
<xml_diff>
--- a/Production log.docx
+++ b/Production log.docx
@@ -20,14 +20,6 @@
       </w:r>
     </w:p>
     <w:p/>
-    <w:p>
-      <w:pPr>
-        <w:rPr>
-          <w:b/>
-          <w:bCs/>
-        </w:rPr>
-      </w:pPr>
-    </w:p>
     <w:p>
       <w:r>
         <w:t xml:space="preserve">I started by </w:t>
@@ -212,6 +204,59 @@
       </w:r>
     </w:p>
     <w:p>
+      <w:r>
+        <w:rPr>
+          <w:noProof/>
+        </w:rPr>
+        <w:drawing>
+          <wp:inline distT="0" distB="0" distL="0" distR="0" wp14:anchorId="00A131DC" wp14:editId="0BC1F9D1">
+            <wp:extent cx="5734050" cy="2858826"/>
+            <wp:effectExtent l="0" t="0" r="0" b="0"/>
+            <wp:docPr id="18" name="Picture 18"/>
+            <wp:cNvGraphicFramePr>
+              <a:graphicFrameLocks xmlns:a="http://schemas.openxmlformats.org/drawingml/2006/main" noChangeAspect="1"/>
+            </wp:cNvGraphicFramePr>
+            <a:graphic xmlns:a="http://schemas.openxmlformats.org/drawingml/2006/main">
+              <a:graphicData uri="http://schemas.openxmlformats.org/drawingml/2006/picture">
+                <pic:pic xmlns:pic="http://schemas.openxmlformats.org/drawingml/2006/picture">
+                  <pic:nvPicPr>
+                    <pic:cNvPr id="0" name="Picture 5"/>
+                    <pic:cNvPicPr>
+                      <a:picLocks noChangeAspect="1" noChangeArrowheads="1"/>
+                    </pic:cNvPicPr>
+                  </pic:nvPicPr>
+                  <pic:blipFill>
+                    <a:blip r:embed="rId10">
+                      <a:extLst>
+                        <a:ext uri="{28A0092B-C50C-407E-A947-70E740481C1C}">
+                          <a14:useLocalDpi xmlns:a14="http://schemas.microsoft.com/office/drawing/2010/main" val="0"/>
+                        </a:ext>
+                      </a:extLst>
+                    </a:blip>
+                    <a:srcRect/>
+                    <a:stretch>
+                      <a:fillRect/>
+                    </a:stretch>
+                  </pic:blipFill>
+                  <pic:spPr bwMode="auto">
+                    <a:xfrm>
+                      <a:off x="0" y="0"/>
+                      <a:ext cx="5749280" cy="2866419"/>
+                    </a:xfrm>
+                    <a:prstGeom prst="rect">
+                      <a:avLst/>
+                    </a:prstGeom>
+                    <a:noFill/>
+                  </pic:spPr>
+                </pic:pic>
+              </a:graphicData>
+            </a:graphic>
+          </wp:inline>
+        </w:drawing>
+      </w:r>
+    </w:p>
+    <w:p/>
+    <w:p>
       <w:pPr>
         <w:rPr>
           <w:b/>
@@ -268,17 +313,65 @@
       </w:r>
     </w:p>
     <w:p>
-      <w:pPr>
-        <w:rPr>
-          <w:b/>
-          <w:bCs/>
-        </w:rPr>
-      </w:pPr>
-      <w:r>
-        <w:rPr>
-          <w:b/>
-          <w:bCs/>
-        </w:rPr>
+      <w:r>
+        <w:drawing>
+          <wp:inline distT="0" distB="0" distL="0" distR="0" wp14:anchorId="603BB360" wp14:editId="6D5D4942">
+            <wp:extent cx="3820058" cy="1047896"/>
+            <wp:effectExtent l="0" t="0" r="9525" b="0"/>
+            <wp:docPr id="17" name="Picture 17" descr="Text&#10;&#10;Description automatically generated"/>
+            <wp:cNvGraphicFramePr>
+              <a:graphicFrameLocks xmlns:a="http://schemas.openxmlformats.org/drawingml/2006/main" noChangeAspect="1"/>
+            </wp:cNvGraphicFramePr>
+            <a:graphic xmlns:a="http://schemas.openxmlformats.org/drawingml/2006/main">
+              <a:graphicData uri="http://schemas.openxmlformats.org/drawingml/2006/picture">
+                <pic:pic xmlns:pic="http://schemas.openxmlformats.org/drawingml/2006/picture">
+                  <pic:nvPicPr>
+                    <pic:cNvPr id="17" name="Picture 17" descr="Text&#10;&#10;Description automatically generated"/>
+                    <pic:cNvPicPr/>
+                  </pic:nvPicPr>
+                  <pic:blipFill>
+                    <a:blip r:embed="rId11"/>
+                    <a:stretch>
+                      <a:fillRect/>
+                    </a:stretch>
+                  </pic:blipFill>
+                  <pic:spPr>
+                    <a:xfrm>
+                      <a:off x="0" y="0"/>
+                      <a:ext cx="3820058" cy="1047896"/>
+                    </a:xfrm>
+                    <a:prstGeom prst="rect">
+                      <a:avLst/>
+                    </a:prstGeom>
+                  </pic:spPr>
+                </pic:pic>
+              </a:graphicData>
+            </a:graphic>
+          </wp:inline>
+        </w:drawing>
+      </w:r>
+    </w:p>
+    <w:p>
+      <w:pPr>
+        <w:rPr>
+          <w:b/>
+          <w:bCs/>
+        </w:rPr>
+      </w:pPr>
+    </w:p>
+    <w:p>
+      <w:pPr>
+        <w:rPr>
+          <w:b/>
+          <w:bCs/>
+        </w:rPr>
+      </w:pPr>
+      <w:r>
+        <w:rPr>
+          <w:b/>
+          <w:bCs/>
+        </w:rPr>
+        <w:lastRenderedPageBreak/>
         <w:t>What is a loop</w:t>
       </w:r>
       <w:r>
@@ -304,6 +397,248 @@
       </w:r>
     </w:p>
     <w:p>
+      <w:r>
+        <w:drawing>
+          <wp:inline distT="0" distB="0" distL="0" distR="0" wp14:anchorId="3D588EBB" wp14:editId="0AC5A1BC">
+            <wp:extent cx="2600325" cy="1775832"/>
+            <wp:effectExtent l="0" t="0" r="0" b="0"/>
+            <wp:docPr id="13" name="Picture 13" descr="Text&#10;&#10;Description automatically generated"/>
+            <wp:cNvGraphicFramePr>
+              <a:graphicFrameLocks xmlns:a="http://schemas.openxmlformats.org/drawingml/2006/main" noChangeAspect="1"/>
+            </wp:cNvGraphicFramePr>
+            <a:graphic xmlns:a="http://schemas.openxmlformats.org/drawingml/2006/main">
+              <a:graphicData uri="http://schemas.openxmlformats.org/drawingml/2006/picture">
+                <pic:pic xmlns:pic="http://schemas.openxmlformats.org/drawingml/2006/picture">
+                  <pic:nvPicPr>
+                    <pic:cNvPr id="13" name="Picture 13" descr="Text&#10;&#10;Description automatically generated"/>
+                    <pic:cNvPicPr/>
+                  </pic:nvPicPr>
+                  <pic:blipFill>
+                    <a:blip r:embed="rId12"/>
+                    <a:stretch>
+                      <a:fillRect/>
+                    </a:stretch>
+                  </pic:blipFill>
+                  <pic:spPr>
+                    <a:xfrm>
+                      <a:off x="0" y="0"/>
+                      <a:ext cx="2609389" cy="1782022"/>
+                    </a:xfrm>
+                    <a:prstGeom prst="rect">
+                      <a:avLst/>
+                    </a:prstGeom>
+                  </pic:spPr>
+                </pic:pic>
+              </a:graphicData>
+            </a:graphic>
+          </wp:inline>
+        </w:drawing>
+      </w:r>
+    </w:p>
+    <w:p>
+      <w:pPr>
+        <w:rPr>
+          <w:b/>
+          <w:bCs/>
+        </w:rPr>
+      </w:pPr>
+      <w:r>
+        <w:rPr>
+          <w:b/>
+          <w:bCs/>
+        </w:rPr>
+        <w:t>For loops</w:t>
+      </w:r>
+    </w:p>
+    <w:p>
+      <w:r>
+        <w:t xml:space="preserve">For loops are, </w:t>
+      </w:r>
+      <w:r>
+        <w:t>loop</w:t>
+      </w:r>
+      <w:r>
+        <w:t xml:space="preserve">s that </w:t>
+      </w:r>
+      <w:r>
+        <w:t>execute a block of statements repeatedly until the specified condition returns false.</w:t>
+      </w:r>
+    </w:p>
+    <w:p>
+      <w:r>
+        <w:drawing>
+          <wp:inline distT="0" distB="0" distL="0" distR="0" wp14:anchorId="5DD5ED5A" wp14:editId="2A3C32B2">
+            <wp:extent cx="3599296" cy="2390775"/>
+            <wp:effectExtent l="0" t="0" r="1270" b="0"/>
+            <wp:docPr id="16" name="Picture 16" descr="Text&#10;&#10;Description automatically generated"/>
+            <wp:cNvGraphicFramePr>
+              <a:graphicFrameLocks xmlns:a="http://schemas.openxmlformats.org/drawingml/2006/main" noChangeAspect="1"/>
+            </wp:cNvGraphicFramePr>
+            <a:graphic xmlns:a="http://schemas.openxmlformats.org/drawingml/2006/main">
+              <a:graphicData uri="http://schemas.openxmlformats.org/drawingml/2006/picture">
+                <pic:pic xmlns:pic="http://schemas.openxmlformats.org/drawingml/2006/picture">
+                  <pic:nvPicPr>
+                    <pic:cNvPr id="16" name="Picture 16" descr="Text&#10;&#10;Description automatically generated"/>
+                    <pic:cNvPicPr/>
+                  </pic:nvPicPr>
+                  <pic:blipFill>
+                    <a:blip r:embed="rId13"/>
+                    <a:stretch>
+                      <a:fillRect/>
+                    </a:stretch>
+                  </pic:blipFill>
+                  <pic:spPr>
+                    <a:xfrm>
+                      <a:off x="0" y="0"/>
+                      <a:ext cx="3616261" cy="2402043"/>
+                    </a:xfrm>
+                    <a:prstGeom prst="rect">
+                      <a:avLst/>
+                    </a:prstGeom>
+                  </pic:spPr>
+                </pic:pic>
+              </a:graphicData>
+            </a:graphic>
+          </wp:inline>
+        </w:drawing>
+      </w:r>
+    </w:p>
+    <w:p>
+      <w:pPr>
+        <w:rPr>
+          <w:b/>
+          <w:bCs/>
+        </w:rPr>
+      </w:pPr>
+      <w:r>
+        <w:rPr>
+          <w:b/>
+          <w:bCs/>
+        </w:rPr>
+        <w:t>while loop</w:t>
+      </w:r>
+    </w:p>
+    <w:p>
+      <w:r>
+        <w:t xml:space="preserve">A </w:t>
+      </w:r>
+      <w:r>
+        <w:t>while loop</w:t>
+      </w:r>
+      <w:r>
+        <w:t xml:space="preserve"> is a loop </w:t>
+      </w:r>
+      <w:r>
+        <w:t xml:space="preserve">which goes on as long as some condition is </w:t>
+      </w:r>
+      <w:r>
+        <w:t>true.</w:t>
+      </w:r>
+    </w:p>
+    <w:p>
+      <w:pPr>
+        <w:rPr>
+          <w:b/>
+          <w:bCs/>
+        </w:rPr>
+      </w:pPr>
+      <w:r>
+        <w:rPr>
+          <w:b/>
+          <w:bCs/>
+        </w:rPr>
+        <w:t>Else statements</w:t>
+      </w:r>
+    </w:p>
+    <w:p>
+      <w:r>
+        <w:t>Else</w:t>
+      </w:r>
+      <w:r>
+        <w:t xml:space="preserve"> statement</w:t>
+      </w:r>
+      <w:r>
+        <w:t>s</w:t>
+      </w:r>
+      <w:r>
+        <w:t xml:space="preserve"> check a Boolean expression and execute the code based on if the expression is true or false.</w:t>
+      </w:r>
+      <w:r>
+        <w:rPr>
+          <w:noProof/>
+        </w:rPr>
+        <w:t xml:space="preserve"> </w:t>
+      </w:r>
+    </w:p>
+    <w:p>
+      <w:r>
+        <w:rPr>
+          <w:noProof/>
+        </w:rPr>
+        <w:drawing>
+          <wp:inline distT="0" distB="0" distL="0" distR="0" wp14:anchorId="0AA77DD3" wp14:editId="5F2DD8F6">
+            <wp:extent cx="4327462" cy="1485900"/>
+            <wp:effectExtent l="0" t="0" r="0" b="0"/>
+            <wp:docPr id="15" name="Picture 15"/>
+            <wp:cNvGraphicFramePr>
+              <a:graphicFrameLocks xmlns:a="http://schemas.openxmlformats.org/drawingml/2006/main" noChangeAspect="1"/>
+            </wp:cNvGraphicFramePr>
+            <a:graphic xmlns:a="http://schemas.openxmlformats.org/drawingml/2006/main">
+              <a:graphicData uri="http://schemas.openxmlformats.org/drawingml/2006/picture">
+                <pic:pic xmlns:pic="http://schemas.openxmlformats.org/drawingml/2006/picture">
+                  <pic:nvPicPr>
+                    <pic:cNvPr id="0" name="Picture 4"/>
+                    <pic:cNvPicPr>
+                      <a:picLocks noChangeAspect="1" noChangeArrowheads="1"/>
+                    </pic:cNvPicPr>
+                  </pic:nvPicPr>
+                  <pic:blipFill>
+                    <a:blip r:embed="rId14">
+                      <a:extLst>
+                        <a:ext uri="{28A0092B-C50C-407E-A947-70E740481C1C}">
+                          <a14:useLocalDpi xmlns:a14="http://schemas.microsoft.com/office/drawing/2010/main" val="0"/>
+                        </a:ext>
+                      </a:extLst>
+                    </a:blip>
+                    <a:srcRect/>
+                    <a:stretch>
+                      <a:fillRect/>
+                    </a:stretch>
+                  </pic:blipFill>
+                  <pic:spPr bwMode="auto">
+                    <a:xfrm>
+                      <a:off x="0" y="0"/>
+                      <a:ext cx="4329282" cy="1486525"/>
+                    </a:xfrm>
+                    <a:prstGeom prst="rect">
+                      <a:avLst/>
+                    </a:prstGeom>
+                    <a:noFill/>
+                  </pic:spPr>
+                </pic:pic>
+              </a:graphicData>
+            </a:graphic>
+          </wp:inline>
+        </w:drawing>
+      </w:r>
+    </w:p>
+    <w:p>
+      <w:pPr>
+        <w:rPr>
+          <w:b/>
+          <w:bCs/>
+        </w:rPr>
+      </w:pPr>
+    </w:p>
+    <w:p>
+      <w:pPr>
+        <w:rPr>
+          <w:b/>
+          <w:bCs/>
+        </w:rPr>
+      </w:pPr>
+    </w:p>
+    <w:p>
       <w:pPr>
         <w:rPr>
           <w:b/>
@@ -324,6 +659,59 @@
       </w:r>
     </w:p>
     <w:p>
+      <w:r>
+        <w:rPr>
+          <w:noProof/>
+        </w:rPr>
+        <w:drawing>
+          <wp:inline distT="0" distB="0" distL="0" distR="0" wp14:anchorId="7809385A" wp14:editId="705D91F1">
+            <wp:extent cx="3972560" cy="981075"/>
+            <wp:effectExtent l="0" t="0" r="8890" b="9525"/>
+            <wp:docPr id="19" name="Picture 19" descr="Text&#10;&#10;Description automatically generated"/>
+            <wp:cNvGraphicFramePr>
+              <a:graphicFrameLocks xmlns:a="http://schemas.openxmlformats.org/drawingml/2006/main" noChangeAspect="1"/>
+            </wp:cNvGraphicFramePr>
+            <a:graphic xmlns:a="http://schemas.openxmlformats.org/drawingml/2006/main">
+              <a:graphicData uri="http://schemas.openxmlformats.org/drawingml/2006/picture">
+                <pic:pic xmlns:pic="http://schemas.openxmlformats.org/drawingml/2006/picture">
+                  <pic:nvPicPr>
+                    <pic:cNvPr id="19" name="Picture 19" descr="Text&#10;&#10;Description automatically generated"/>
+                    <pic:cNvPicPr>
+                      <a:picLocks noChangeAspect="1" noChangeArrowheads="1"/>
+                    </pic:cNvPicPr>
+                  </pic:nvPicPr>
+                  <pic:blipFill>
+                    <a:blip r:embed="rId15">
+                      <a:extLst>
+                        <a:ext uri="{28A0092B-C50C-407E-A947-70E740481C1C}">
+                          <a14:useLocalDpi xmlns:a14="http://schemas.microsoft.com/office/drawing/2010/main" val="0"/>
+                        </a:ext>
+                      </a:extLst>
+                    </a:blip>
+                    <a:srcRect/>
+                    <a:stretch>
+                      <a:fillRect/>
+                    </a:stretch>
+                  </pic:blipFill>
+                  <pic:spPr bwMode="auto">
+                    <a:xfrm>
+                      <a:off x="0" y="0"/>
+                      <a:ext cx="3972560" cy="981075"/>
+                    </a:xfrm>
+                    <a:prstGeom prst="rect">
+                      <a:avLst/>
+                    </a:prstGeom>
+                    <a:noFill/>
+                  </pic:spPr>
+                </pic:pic>
+              </a:graphicData>
+            </a:graphic>
+          </wp:inline>
+        </w:drawing>
+      </w:r>
+    </w:p>
+    <w:p/>
+    <w:p>
       <w:pPr>
         <w:rPr>
           <w:b/>
@@ -349,6 +737,77 @@
       <w:r>
         <w:t>classes support polymorphism, inheritance and provide the concept of derived classes and base classes. With classes you can also use overriding functions which allow you to output a different value depending on the input factor</w:t>
       </w:r>
+      <w:r>
+        <w:t xml:space="preserve">. </w:t>
+      </w:r>
+    </w:p>
+    <w:p>
+      <w:pPr>
+        <w:rPr>
+          <w:b/>
+          <w:bCs/>
+        </w:rPr>
+      </w:pPr>
+      <w:r>
+        <w:rPr>
+          <w:b/>
+          <w:bCs/>
+          <w:noProof/>
+        </w:rPr>
+        <w:drawing>
+          <wp:inline distT="0" distB="0" distL="0" distR="0" wp14:anchorId="3BAE6A85" wp14:editId="19F84EA8">
+            <wp:extent cx="3409950" cy="2523348"/>
+            <wp:effectExtent l="0" t="0" r="0" b="0"/>
+            <wp:docPr id="21" name="Picture 21"/>
+            <wp:cNvGraphicFramePr>
+              <a:graphicFrameLocks xmlns:a="http://schemas.openxmlformats.org/drawingml/2006/main" noChangeAspect="1"/>
+            </wp:cNvGraphicFramePr>
+            <a:graphic xmlns:a="http://schemas.openxmlformats.org/drawingml/2006/main">
+              <a:graphicData uri="http://schemas.openxmlformats.org/drawingml/2006/picture">
+                <pic:pic xmlns:pic="http://schemas.openxmlformats.org/drawingml/2006/picture">
+                  <pic:nvPicPr>
+                    <pic:cNvPr id="0" name="Picture 8"/>
+                    <pic:cNvPicPr>
+                      <a:picLocks noChangeAspect="1" noChangeArrowheads="1"/>
+                    </pic:cNvPicPr>
+                  </pic:nvPicPr>
+                  <pic:blipFill>
+                    <a:blip r:embed="rId16">
+                      <a:extLst>
+                        <a:ext uri="{28A0092B-C50C-407E-A947-70E740481C1C}">
+                          <a14:useLocalDpi xmlns:a14="http://schemas.microsoft.com/office/drawing/2010/main" val="0"/>
+                        </a:ext>
+                      </a:extLst>
+                    </a:blip>
+                    <a:srcRect/>
+                    <a:stretch>
+                      <a:fillRect/>
+                    </a:stretch>
+                  </pic:blipFill>
+                  <pic:spPr bwMode="auto">
+                    <a:xfrm>
+                      <a:off x="0" y="0"/>
+                      <a:ext cx="3416101" cy="2527900"/>
+                    </a:xfrm>
+                    <a:prstGeom prst="rect">
+                      <a:avLst/>
+                    </a:prstGeom>
+                    <a:noFill/>
+                  </pic:spPr>
+                </pic:pic>
+              </a:graphicData>
+            </a:graphic>
+          </wp:inline>
+        </w:drawing>
+      </w:r>
+    </w:p>
+    <w:p>
+      <w:pPr>
+        <w:rPr>
+          <w:b/>
+          <w:bCs/>
+        </w:rPr>
+      </w:pPr>
     </w:p>
     <w:p>
       <w:pPr>
@@ -384,14 +843,127 @@
         <w:t>A Variables represent storage locations. Variables can be saved as float, string and int. String is words, phrases or even paragraphs. Floats are numbers that can/have a decimal point. Integers are whole numbers.</w:t>
       </w:r>
     </w:p>
+    <w:p>
+      <w:r>
+        <w:rPr>
+          <w:noProof/>
+        </w:rPr>
+        <w:drawing>
+          <wp:inline distT="0" distB="0" distL="0" distR="0" wp14:anchorId="73339726" wp14:editId="7063CF31">
+            <wp:extent cx="5554580" cy="1685925"/>
+            <wp:effectExtent l="0" t="0" r="8255" b="0"/>
+            <wp:docPr id="20" name="Picture 20"/>
+            <wp:cNvGraphicFramePr>
+              <a:graphicFrameLocks xmlns:a="http://schemas.openxmlformats.org/drawingml/2006/main" noChangeAspect="1"/>
+            </wp:cNvGraphicFramePr>
+            <a:graphic xmlns:a="http://schemas.openxmlformats.org/drawingml/2006/main">
+              <a:graphicData uri="http://schemas.openxmlformats.org/drawingml/2006/picture">
+                <pic:pic xmlns:pic="http://schemas.openxmlformats.org/drawingml/2006/picture">
+                  <pic:nvPicPr>
+                    <pic:cNvPr id="0" name="Picture 7"/>
+                    <pic:cNvPicPr>
+                      <a:picLocks noChangeAspect="1" noChangeArrowheads="1"/>
+                    </pic:cNvPicPr>
+                  </pic:nvPicPr>
+                  <pic:blipFill>
+                    <a:blip r:embed="rId17">
+                      <a:extLst>
+                        <a:ext uri="{28A0092B-C50C-407E-A947-70E740481C1C}">
+                          <a14:useLocalDpi xmlns:a14="http://schemas.microsoft.com/office/drawing/2010/main" val="0"/>
+                        </a:ext>
+                      </a:extLst>
+                    </a:blip>
+                    <a:srcRect/>
+                    <a:stretch>
+                      <a:fillRect/>
+                    </a:stretch>
+                  </pic:blipFill>
+                  <pic:spPr bwMode="auto">
+                    <a:xfrm>
+                      <a:off x="0" y="0"/>
+                      <a:ext cx="5561567" cy="1688046"/>
+                    </a:xfrm>
+                    <a:prstGeom prst="rect">
+                      <a:avLst/>
+                    </a:prstGeom>
+                    <a:noFill/>
+                  </pic:spPr>
+                </pic:pic>
+              </a:graphicData>
+            </a:graphic>
+          </wp:inline>
+        </w:drawing>
+      </w:r>
+    </w:p>
     <w:p/>
-    <w:p/>
-    <w:p/>
-    <w:p/>
-    <w:p/>
-    <w:p/>
-    <w:p/>
-    <w:p/>
+    <w:p>
+      <w:pPr>
+        <w:rPr>
+          <w:b/>
+          <w:bCs/>
+        </w:rPr>
+      </w:pPr>
+      <w:r>
+        <w:rPr>
+          <w:b/>
+          <w:bCs/>
+        </w:rPr>
+        <w:t xml:space="preserve">Collisions. </w:t>
+      </w:r>
+    </w:p>
+    <w:p>
+      <w:r>
+        <w:t>When collisions occur, the physics engine</w:t>
+      </w:r>
+      <w:r>
+        <w:t xml:space="preserve"> or code</w:t>
+      </w:r>
+      <w:r>
+        <w:t xml:space="preserve"> calls functions with specific names on any scripts attached to the objects involved.</w:t>
+      </w:r>
+      <w:r>
+        <w:t xml:space="preserve"> for example, my character is colliding with the platform. </w:t>
+      </w:r>
+    </w:p>
+    <w:p>
+      <w:r>
+        <w:drawing>
+          <wp:inline distT="0" distB="0" distL="0" distR="0" wp14:anchorId="2D867404" wp14:editId="1A1D8A68">
+            <wp:extent cx="1171739" cy="1495634"/>
+            <wp:effectExtent l="0" t="0" r="9525" b="9525"/>
+            <wp:docPr id="22" name="Picture 22" descr="A picture containing candle&#10;&#10;Description automatically generated"/>
+            <wp:cNvGraphicFramePr>
+              <a:graphicFrameLocks xmlns:a="http://schemas.openxmlformats.org/drawingml/2006/main" noChangeAspect="1"/>
+            </wp:cNvGraphicFramePr>
+            <a:graphic xmlns:a="http://schemas.openxmlformats.org/drawingml/2006/main">
+              <a:graphicData uri="http://schemas.openxmlformats.org/drawingml/2006/picture">
+                <pic:pic xmlns:pic="http://schemas.openxmlformats.org/drawingml/2006/picture">
+                  <pic:nvPicPr>
+                    <pic:cNvPr id="22" name="Picture 22" descr="A picture containing candle&#10;&#10;Description automatically generated"/>
+                    <pic:cNvPicPr/>
+                  </pic:nvPicPr>
+                  <pic:blipFill>
+                    <a:blip r:embed="rId18"/>
+                    <a:stretch>
+                      <a:fillRect/>
+                    </a:stretch>
+                  </pic:blipFill>
+                  <pic:spPr>
+                    <a:xfrm>
+                      <a:off x="0" y="0"/>
+                      <a:ext cx="1171739" cy="1495634"/>
+                    </a:xfrm>
+                    <a:prstGeom prst="rect">
+                      <a:avLst/>
+                    </a:prstGeom>
+                  </pic:spPr>
+                </pic:pic>
+              </a:graphicData>
+            </a:graphic>
+          </wp:inline>
+        </w:drawing>
+      </w:r>
+    </w:p>
     <w:p>
       <w:r>
         <w:t>I started by making my own physics and collisions which covered if statements variables classes and functions.</w:t>
@@ -418,7 +990,7 @@
                     <pic:cNvPicPr/>
                   </pic:nvPicPr>
                   <pic:blipFill>
-                    <a:blip r:embed="rId10"/>
+                    <a:blip r:embed="rId19"/>
                     <a:stretch>
                       <a:fillRect/>
                     </a:stretch>
@@ -457,6 +1029,9 @@
       <w:r>
         <w:t>” in the editor. Translate means you will move in the direction that is being changed, in this instance, the x value is being changed</w:t>
       </w:r>
+      <w:r>
+        <w:t>.</w:t>
+      </w:r>
     </w:p>
     <w:p>
       <w:r>
@@ -479,7 +1054,7 @@
                     <pic:cNvPicPr/>
                   </pic:nvPicPr>
                   <pic:blipFill>
-                    <a:blip r:embed="rId11"/>
+                    <a:blip r:embed="rId20"/>
                     <a:stretch>
                       <a:fillRect/>
                     </a:stretch>
@@ -526,7 +1101,7 @@
                     <pic:cNvPicPr/>
                   </pic:nvPicPr>
                   <pic:blipFill>
-                    <a:blip r:embed="rId12"/>
+                    <a:blip r:embed="rId21"/>
                     <a:stretch>
                       <a:fillRect/>
                     </a:stretch>
@@ -589,7 +1164,7 @@
                     </pic:cNvPicPr>
                   </pic:nvPicPr>
                   <pic:blipFill>
-                    <a:blip r:embed="rId13">
+                    <a:blip r:embed="rId22">
                       <a:extLst>
                         <a:ext uri="{28A0092B-C50C-407E-A947-70E740481C1C}">
                           <a14:useLocalDpi xmlns:a14="http://schemas.microsoft.com/office/drawing/2010/main" val="0"/>
@@ -689,7 +1264,7 @@
                     </pic:cNvPicPr>
                   </pic:nvPicPr>
                   <pic:blipFill>
-                    <a:blip r:embed="rId14">
+                    <a:blip r:embed="rId23">
                       <a:extLst>
                         <a:ext uri="{28A0092B-C50C-407E-A947-70E740481C1C}">
                           <a14:useLocalDpi xmlns:a14="http://schemas.microsoft.com/office/drawing/2010/main" val="0"/>
@@ -747,7 +1322,7 @@
                     </pic:cNvPicPr>
                   </pic:nvPicPr>
                   <pic:blipFill>
-                    <a:blip r:embed="rId15">
+                    <a:blip r:embed="rId24">
                       <a:extLst>
                         <a:ext uri="{28A0092B-C50C-407E-A947-70E740481C1C}">
                           <a14:useLocalDpi xmlns:a14="http://schemas.microsoft.com/office/drawing/2010/main" val="0"/>
@@ -824,7 +1399,7 @@
                     </pic:cNvPicPr>
                   </pic:nvPicPr>
                   <pic:blipFill>
-                    <a:blip r:embed="rId16">
+                    <a:blip r:embed="rId25">
                       <a:extLst>
                         <a:ext uri="{28A0092B-C50C-407E-A947-70E740481C1C}">
                           <a14:useLocalDpi xmlns:a14="http://schemas.microsoft.com/office/drawing/2010/main" val="0"/>
@@ -902,7 +1477,7 @@
                     </pic:cNvPicPr>
                   </pic:nvPicPr>
                   <pic:blipFill>
-                    <a:blip r:embed="rId17" cstate="print">
+                    <a:blip r:embed="rId26" cstate="print">
                       <a:extLst>
                         <a:ext uri="{28A0092B-C50C-407E-A947-70E740481C1C}">
                           <a14:useLocalDpi xmlns:a14="http://schemas.microsoft.com/office/drawing/2010/main" val="0"/>
@@ -954,7 +1529,7 @@
                     </pic:cNvPicPr>
                   </pic:nvPicPr>
                   <pic:blipFill>
-                    <a:blip r:embed="rId18">
+                    <a:blip r:embed="rId27">
                       <a:extLst>
                         <a:ext uri="{28A0092B-C50C-407E-A947-70E740481C1C}">
                           <a14:useLocalDpi xmlns:a14="http://schemas.microsoft.com/office/drawing/2010/main" val="0"/>
@@ -1017,9 +1592,9 @@
           <w:noProof/>
         </w:rPr>
         <w:drawing>
-          <wp:inline distT="0" distB="0" distL="0" distR="0" wp14:anchorId="7B0543AB" wp14:editId="7084CE5F">
-            <wp:extent cx="2560320" cy="1383665"/>
-            <wp:effectExtent l="0" t="0" r="0" b="6985"/>
+          <wp:inline distT="0" distB="0" distL="0" distR="0" wp14:anchorId="7B0543AB" wp14:editId="30FCFD75">
+            <wp:extent cx="3859867" cy="2085975"/>
+            <wp:effectExtent l="0" t="0" r="7620" b="0"/>
             <wp:docPr id="12" name="Picture 12"/>
             <wp:cNvGraphicFramePr>
               <a:graphicFrameLocks xmlns:a="http://schemas.openxmlformats.org/drawingml/2006/main" noChangeAspect="1"/>
@@ -1034,7 +1609,7 @@
                     </pic:cNvPicPr>
                   </pic:nvPicPr>
                   <pic:blipFill>
-                    <a:blip r:embed="rId19">
+                    <a:blip r:embed="rId28">
                       <a:extLst>
                         <a:ext uri="{28A0092B-C50C-407E-A947-70E740481C1C}">
                           <a14:useLocalDpi xmlns:a14="http://schemas.microsoft.com/office/drawing/2010/main" val="0"/>
@@ -1049,7 +1624,7 @@
                   <pic:spPr bwMode="auto">
                     <a:xfrm>
                       <a:off x="0" y="0"/>
-                      <a:ext cx="2560320" cy="1383665"/>
+                      <a:ext cx="3869632" cy="2091252"/>
                     </a:xfrm>
                     <a:prstGeom prst="rect">
                       <a:avLst/>

</xml_diff>